<commit_message>
R5 and R6 sequence diagrams included in the final document
</commit_message>
<xml_diff>
--- a/doc/Caso Monitores - Documentación.docx
+++ b/doc/Caso Monitores - Documentación.docx
@@ -20,23 +20,7 @@
           <w:sz w:val="28"/>
           <w:szCs w:val="28"/>
         </w:rPr>
-        <w:t xml:space="preserve">Caso </w:t>
-      </w:r>
-      <w:r>
-        <w:rPr>
-          <w:b/>
-          <w:sz w:val="28"/>
-          <w:szCs w:val="28"/>
-        </w:rPr>
-        <w:t>Monitor</w:t>
-      </w:r>
-      <w:r>
-        <w:rPr>
-          <w:b/>
-          <w:sz w:val="28"/>
-          <w:szCs w:val="28"/>
-        </w:rPr>
-        <w:t>es: Documentación</w:t>
+        <w:t>Caso Monitores: Documentación</w:t>
       </w:r>
     </w:p>
     <w:p>
@@ -110,6 +94,10 @@
     <w:sdt>
       <w:sdtPr>
         <w:rPr>
+          <w:rFonts w:ascii="Arial" w:eastAsia="Arial" w:hAnsi="Arial" w:cs="Arial"/>
+          <w:color w:val="auto"/>
+          <w:sz w:val="24"/>
+          <w:szCs w:val="22"/>
           <w:lang w:val="es-ES"/>
         </w:rPr>
         <w:id w:val="155890446"/>
@@ -120,12 +108,8 @@
       </w:sdtPr>
       <w:sdtEndPr>
         <w:rPr>
-          <w:rFonts w:ascii="Arial" w:eastAsia="Arial" w:hAnsi="Arial" w:cs="Arial"/>
           <w:b/>
           <w:bCs/>
-          <w:color w:val="auto"/>
-          <w:sz w:val="24"/>
-          <w:szCs w:val="22"/>
         </w:rPr>
       </w:sdtEndPr>
       <w:sdtContent>
@@ -1365,21 +1349,7 @@
                 <w:rStyle w:val="Hipervnculo"/>
                 <w:noProof/>
               </w:rPr>
-              <w:t>Diagramas</w:t>
-            </w:r>
-            <w:r>
-              <w:rPr>
-                <w:rStyle w:val="Hipervnculo"/>
-                <w:noProof/>
-              </w:rPr>
-              <w:t xml:space="preserve"> </w:t>
-            </w:r>
-            <w:r>
-              <w:rPr>
-                <w:rStyle w:val="Hipervnculo"/>
-                <w:noProof/>
-              </w:rPr>
-              <w:t>de secuencia</w:t>
+              <w:t>Diagramas de secuencia</w:t>
             </w:r>
             <w:r>
               <w:rPr>
@@ -1900,10 +1870,7 @@
       <w:bookmarkStart w:id="1" w:name="_Toc135270845"/>
       <w:r>
         <w:lastRenderedPageBreak/>
-        <w:t xml:space="preserve">Especificación de requerimientos: </w:t>
-      </w:r>
-      <w:r>
-        <w:t>Dorfman</w:t>
+        <w:t>Especificación de requerimientos: Dorfman</w:t>
       </w:r>
       <w:bookmarkEnd w:id="1"/>
     </w:p>
@@ -5102,19 +5069,7 @@
           <w:rPr>
             <w:rStyle w:val="Hipervnculo"/>
           </w:rPr>
-          <w:t>aq</w:t>
-        </w:r>
-        <w:r>
-          <w:rPr>
-            <w:rStyle w:val="Hipervnculo"/>
-          </w:rPr>
-          <w:t>u</w:t>
-        </w:r>
-        <w:r>
-          <w:rPr>
-            <w:rStyle w:val="Hipervnculo"/>
-          </w:rPr>
-          <w:t>í</w:t>
+          <w:t>aquí</w:t>
         </w:r>
       </w:hyperlink>
       <w:r>
@@ -5220,13 +5175,7 @@
       <w:bookmarkStart w:id="12" w:name="_Toc135270856"/>
       <w:r>
         <w:lastRenderedPageBreak/>
-        <w:t>Diagrama de casos de uso R</w:t>
-      </w:r>
-      <w:r>
-        <w:t>2</w:t>
-      </w:r>
-      <w:r>
-        <w:t>:</w:t>
+        <w:t>Diagrama de casos de uso R2:</w:t>
       </w:r>
       <w:bookmarkEnd w:id="12"/>
     </w:p>
@@ -5296,13 +5245,7 @@
       </w:pPr>
       <w:bookmarkStart w:id="13" w:name="_Toc135270857"/>
       <w:r>
-        <w:t>Diagrama de casos de uso R</w:t>
-      </w:r>
-      <w:r>
-        <w:t>3</w:t>
-      </w:r>
-      <w:r>
-        <w:t>:</w:t>
+        <w:t>Diagrama de casos de uso R3:</w:t>
       </w:r>
       <w:bookmarkEnd w:id="13"/>
     </w:p>
@@ -5372,13 +5315,7 @@
       <w:bookmarkStart w:id="14" w:name="_Toc135270858"/>
       <w:r>
         <w:lastRenderedPageBreak/>
-        <w:t>Diagrama de casos de uso R</w:t>
-      </w:r>
-      <w:r>
-        <w:t>4</w:t>
-      </w:r>
-      <w:r>
-        <w:t>:</w:t>
+        <w:t>Diagrama de casos de uso R4:</w:t>
       </w:r>
       <w:bookmarkEnd w:id="14"/>
     </w:p>
@@ -5450,13 +5387,7 @@
       </w:pPr>
       <w:bookmarkStart w:id="15" w:name="_Toc135270859"/>
       <w:r>
-        <w:t>Diagrama de casos de uso R</w:t>
-      </w:r>
-      <w:r>
-        <w:t>5</w:t>
-      </w:r>
-      <w:r>
-        <w:t>:</w:t>
+        <w:t>Diagrama de casos de uso R5:</w:t>
       </w:r>
       <w:bookmarkEnd w:id="15"/>
     </w:p>
@@ -5526,13 +5457,7 @@
       <w:bookmarkStart w:id="16" w:name="_Toc135270860"/>
       <w:r>
         <w:lastRenderedPageBreak/>
-        <w:t>Diagrama de casos de uso R</w:t>
-      </w:r>
-      <w:r>
-        <w:t>6</w:t>
-      </w:r>
-      <w:r>
-        <w:t>:</w:t>
+        <w:t>Diagrama de casos de uso R6:</w:t>
       </w:r>
       <w:bookmarkEnd w:id="16"/>
     </w:p>
@@ -5613,25 +5538,7 @@
     <w:p/>
     <w:p>
       <w:r>
-        <w:t xml:space="preserve">Por cada caso de uso diseñado para el sistema de gestión de monitorías hemos diseñado un </w:t>
-      </w:r>
-      <w:r>
-        <w:t xml:space="preserve">formato bicolumnar en el </w:t>
-      </w:r>
-      <w:r>
-        <w:t xml:space="preserve">que </w:t>
-      </w:r>
-      <w:r>
-        <w:t xml:space="preserve">se </w:t>
-      </w:r>
-      <w:r>
-        <w:t>describe</w:t>
-      </w:r>
-      <w:r>
-        <w:t xml:space="preserve"> un paso a paso de las actividades y acciones, del sistema y el usuario, necesarias para cada requerimiento</w:t>
-      </w:r>
-      <w:r>
-        <w:t>.</w:t>
+        <w:t>Por cada caso de uso diseñado para el sistema de gestión de monitorías hemos diseñado un formato bicolumnar en el que se describe un paso a paso de las actividades y acciones, del sistema y el usuario, necesarias para cada requerimiento.</w:t>
       </w:r>
     </w:p>
     <w:p>
@@ -5730,13 +5637,7 @@
       <w:bookmarkStart w:id="20" w:name="_Toc135270864"/>
       <w:r>
         <w:lastRenderedPageBreak/>
-        <w:t>Diagrama de secuencia Caso de Uso – R</w:t>
-      </w:r>
-      <w:r>
-        <w:t>2</w:t>
-      </w:r>
-      <w:r>
-        <w:t>:</w:t>
+        <w:t>Diagrama de secuencia Caso de Uso – R2:</w:t>
       </w:r>
       <w:bookmarkEnd w:id="20"/>
     </w:p>
@@ -5801,13 +5702,7 @@
       </w:pPr>
       <w:bookmarkStart w:id="21" w:name="_Toc135270865"/>
       <w:r>
-        <w:t>Diagrama de secuencia Caso de Uso – R</w:t>
-      </w:r>
-      <w:r>
-        <w:t>3</w:t>
-      </w:r>
-      <w:r>
-        <w:t>:</w:t>
+        <w:t>Diagrama de secuencia Caso de Uso – R3:</w:t>
       </w:r>
       <w:bookmarkEnd w:id="21"/>
     </w:p>
@@ -5818,13 +5713,7 @@
       </w:pPr>
       <w:bookmarkStart w:id="22" w:name="_Toc135270866"/>
       <w:r>
-        <w:t>Diagrama de secuencia Caso de Uso – R</w:t>
-      </w:r>
-      <w:r>
-        <w:t>4</w:t>
-      </w:r>
-      <w:r>
-        <w:t>:</w:t>
+        <w:t>Diagrama de secuencia Caso de Uso – R4:</w:t>
       </w:r>
       <w:bookmarkEnd w:id="22"/>
     </w:p>
@@ -5835,16 +5724,69 @@
       </w:pPr>
       <w:bookmarkStart w:id="23" w:name="_Toc135270867"/>
       <w:r>
-        <w:t>Diagrama de secuencia Caso de Uso – R</w:t>
-      </w:r>
-      <w:r>
-        <w:t>5</w:t>
-      </w:r>
-      <w:r>
-        <w:t>:</w:t>
+        <w:lastRenderedPageBreak/>
+        <w:t>Diagrama de secuencia Caso de Uso – R5:</w:t>
       </w:r>
       <w:bookmarkEnd w:id="23"/>
     </w:p>
+    <w:p>
+      <w:r>
+        <w:rPr>
+          <w:noProof/>
+        </w:rPr>
+        <w:drawing>
+          <wp:inline distT="0" distB="0" distL="0" distR="0" wp14:anchorId="6E1A8E4B" wp14:editId="4A0B7CBC">
+            <wp:extent cx="5724525" cy="3400425"/>
+            <wp:effectExtent l="0" t="0" r="9525" b="9525"/>
+            <wp:docPr id="1189065490" name="Imagen 2"/>
+            <wp:cNvGraphicFramePr>
+              <a:graphicFrameLocks xmlns:a="http://schemas.openxmlformats.org/drawingml/2006/main" noChangeAspect="1"/>
+            </wp:cNvGraphicFramePr>
+            <a:graphic xmlns:a="http://schemas.openxmlformats.org/drawingml/2006/main">
+              <a:graphicData uri="http://schemas.openxmlformats.org/drawingml/2006/picture">
+                <pic:pic xmlns:pic="http://schemas.openxmlformats.org/drawingml/2006/picture">
+                  <pic:nvPicPr>
+                    <pic:cNvPr id="0" name="Picture 1"/>
+                    <pic:cNvPicPr>
+                      <a:picLocks noChangeAspect="1" noChangeArrowheads="1"/>
+                    </pic:cNvPicPr>
+                  </pic:nvPicPr>
+                  <pic:blipFill rotWithShape="1">
+                    <a:blip r:embed="rId21" cstate="print">
+                      <a:extLst>
+                        <a:ext uri="{28A0092B-C50C-407E-A947-70E740481C1C}">
+                          <a14:useLocalDpi xmlns:a14="http://schemas.microsoft.com/office/drawing/2010/main" val="0"/>
+                        </a:ext>
+                      </a:extLst>
+                    </a:blip>
+                    <a:srcRect b="58050"/>
+                    <a:stretch/>
+                  </pic:blipFill>
+                  <pic:spPr bwMode="auto">
+                    <a:xfrm>
+                      <a:off x="0" y="0"/>
+                      <a:ext cx="5724525" cy="3400425"/>
+                    </a:xfrm>
+                    <a:prstGeom prst="rect">
+                      <a:avLst/>
+                    </a:prstGeom>
+                    <a:noFill/>
+                    <a:ln>
+                      <a:noFill/>
+                    </a:ln>
+                    <a:extLst>
+                      <a:ext uri="{53640926-AAD7-44D8-BBD7-CCE9431645EC}">
+                        <a14:shadowObscured xmlns:a14="http://schemas.microsoft.com/office/drawing/2010/main"/>
+                      </a:ext>
+                    </a:extLst>
+                  </pic:spPr>
+                </pic:pic>
+              </a:graphicData>
+            </a:graphic>
+          </wp:inline>
+        </w:drawing>
+      </w:r>
+    </w:p>
     <w:p/>
     <w:p>
       <w:pPr>
@@ -5852,17 +5794,68 @@
       </w:pPr>
       <w:bookmarkStart w:id="24" w:name="_Toc135270868"/>
       <w:r>
-        <w:t>Diagrama de secuencia Caso de Uso – R</w:t>
-      </w:r>
-      <w:r>
-        <w:t>6</w:t>
-      </w:r>
-      <w:r>
-        <w:t>:</w:t>
+        <w:t>Diagrama de secuencia Caso de Uso – R6:</w:t>
       </w:r>
       <w:bookmarkEnd w:id="24"/>
     </w:p>
-    <w:p/>
+    <w:p>
+      <w:r>
+        <w:rPr>
+          <w:noProof/>
+        </w:rPr>
+        <w:drawing>
+          <wp:inline distT="0" distB="0" distL="0" distR="0" wp14:anchorId="0963AB88" wp14:editId="7D371B1F">
+            <wp:extent cx="5724525" cy="4257675"/>
+            <wp:effectExtent l="0" t="0" r="9525" b="9525"/>
+            <wp:docPr id="1983904490" name="Imagen 4"/>
+            <wp:cNvGraphicFramePr>
+              <a:graphicFrameLocks xmlns:a="http://schemas.openxmlformats.org/drawingml/2006/main" noChangeAspect="1"/>
+            </wp:cNvGraphicFramePr>
+            <a:graphic xmlns:a="http://schemas.openxmlformats.org/drawingml/2006/main">
+              <a:graphicData uri="http://schemas.openxmlformats.org/drawingml/2006/picture">
+                <pic:pic xmlns:pic="http://schemas.openxmlformats.org/drawingml/2006/picture">
+                  <pic:nvPicPr>
+                    <pic:cNvPr id="0" name="Picture 2"/>
+                    <pic:cNvPicPr>
+                      <a:picLocks noChangeAspect="1" noChangeArrowheads="1"/>
+                    </pic:cNvPicPr>
+                  </pic:nvPicPr>
+                  <pic:blipFill rotWithShape="1">
+                    <a:blip r:embed="rId22" cstate="print">
+                      <a:extLst>
+                        <a:ext uri="{28A0092B-C50C-407E-A947-70E740481C1C}">
+                          <a14:useLocalDpi xmlns:a14="http://schemas.microsoft.com/office/drawing/2010/main" val="0"/>
+                        </a:ext>
+                      </a:extLst>
+                    </a:blip>
+                    <a:srcRect b="47473"/>
+                    <a:stretch/>
+                  </pic:blipFill>
+                  <pic:spPr bwMode="auto">
+                    <a:xfrm>
+                      <a:off x="0" y="0"/>
+                      <a:ext cx="5724525" cy="4257675"/>
+                    </a:xfrm>
+                    <a:prstGeom prst="rect">
+                      <a:avLst/>
+                    </a:prstGeom>
+                    <a:noFill/>
+                    <a:ln>
+                      <a:noFill/>
+                    </a:ln>
+                    <a:extLst>
+                      <a:ext uri="{53640926-AAD7-44D8-BBD7-CCE9431645EC}">
+                        <a14:shadowObscured xmlns:a14="http://schemas.microsoft.com/office/drawing/2010/main"/>
+                      </a:ext>
+                    </a:extLst>
+                  </pic:spPr>
+                </pic:pic>
+              </a:graphicData>
+            </a:graphic>
+          </wp:inline>
+        </w:drawing>
+      </w:r>
+    </w:p>
     <w:sectPr>
       <w:pgSz w:w="11909" w:h="16834"/>
       <w:pgMar w:top="1440" w:right="1440" w:bottom="1440" w:left="1440" w:header="720" w:footer="720" w:gutter="0"/>

</xml_diff>